<commit_message>
Template y Primera Base de Datos
El template, es el que se está utilizando en la intranet del Hospital.
La base de datos, tiene una representación del diagrama modificado. Se agrega la creación de agente junto con su cargo para pode determinar la ficha a crear. También el sector de trabajo para obtener los posible evaluados.
</commit_message>
<xml_diff>
--- a/Referencias y Modificaciones.docx
+++ b/Referencias y Modificaciones.docx
@@ -28,21 +28,7 @@
         <w:rPr>
           <w:b/>
         </w:rPr>
-        <w:t xml:space="preserve">Creación del </w:t>
-      </w:r>
-      <w:proofErr w:type="spellStart"/>
-      <w:r>
-        <w:rPr>
-          <w:b/>
-        </w:rPr>
-        <w:t>Workspace</w:t>
-      </w:r>
-      <w:proofErr w:type="spellEnd"/>
-      <w:r>
-        <w:rPr>
-          <w:b/>
-        </w:rPr>
-        <w:t>.</w:t>
+        <w:t>Creación del Workspace.</w:t>
       </w:r>
     </w:p>
     <w:p>
@@ -57,19 +43,11 @@
           <w:b/>
         </w:rPr>
       </w:pPr>
-      <w:proofErr w:type="spellStart"/>
       <w:r>
         <w:rPr>
           <w:b/>
         </w:rPr>
-        <w:t>Modularización</w:t>
-      </w:r>
-      <w:proofErr w:type="spellEnd"/>
-      <w:r>
-        <w:rPr>
-          <w:b/>
-        </w:rPr>
-        <w:t xml:space="preserve"> del Sistema:</w:t>
+        <w:t>Modularización del Sistema:</w:t>
       </w:r>
     </w:p>
     <w:p>
@@ -142,7 +120,7 @@
           <w:lang w:eastAsia="es-AR"/>
         </w:rPr>
         <w:drawing>
-          <wp:anchor distT="0" distB="0" distL="114300" distR="114300" simplePos="0" relativeHeight="251658240" behindDoc="1" locked="0" layoutInCell="1" allowOverlap="1" wp14:anchorId="2DAC0D4F" wp14:editId="3C8754A2">
+          <wp:anchor distT="0" distB="0" distL="114300" distR="114300" simplePos="0" relativeHeight="251658240" behindDoc="1" locked="0" layoutInCell="1" allowOverlap="1" wp14:anchorId="0EBB31D5" wp14:editId="3E7364A9">
             <wp:simplePos x="0" y="0"/>
             <wp:positionH relativeFrom="column">
               <wp:posOffset>25400</wp:posOffset>
@@ -213,23 +191,7 @@
         </w:drawing>
       </w:r>
       <w:r>
-        <w:t xml:space="preserve">Al modelar ítem como entidad débil, para poder identificarla unívocamente, hay que tener en la tabla de ítem, el código del ítem, junto con el código de la Ficha a la que pertenece. Pero como veo que hay una repetición continua de datos, como por ejemplo la descripción, estaba considerando ponerla en otra tabla. Así como también el tipo (Me arrepentí con lo del tipo, con un </w:t>
-      </w:r>
-      <w:proofErr w:type="spellStart"/>
-      <w:r>
-        <w:t>Group</w:t>
-      </w:r>
-      <w:proofErr w:type="spellEnd"/>
-      <w:r>
-        <w:t xml:space="preserve"> </w:t>
-      </w:r>
-      <w:proofErr w:type="spellStart"/>
-      <w:r>
-        <w:t>by</w:t>
-      </w:r>
-      <w:proofErr w:type="spellEnd"/>
-      <w:r>
-        <w:t xml:space="preserve"> se solucionan varias cosas).</w:t>
+        <w:t>Al modelar ítem como entidad débil, para poder identificarla unívocamente, hay que tener en la tabla de ítem, el código del ítem, junto con el código de la Ficha a la que pertenece. Pero como veo que hay una repetición continua de datos, como por ejemplo la descripción, estaba considerando ponerla en otra tabla. Así como también el tipo (Me arrepentí con lo del tipo, con un Group by se solucionan varias cosas).</w:t>
       </w:r>
     </w:p>
     <w:p/>
@@ -304,7 +266,6 @@
                 <w:i/>
               </w:rPr>
             </w:pPr>
-            <w:proofErr w:type="spellStart"/>
             <w:r>
               <w:rPr>
                 <w:b/>
@@ -312,7 +273,6 @@
               </w:rPr>
               <w:t>nroFicha</w:t>
             </w:r>
-            <w:proofErr w:type="spellEnd"/>
           </w:p>
         </w:tc>
         <w:tc>
@@ -331,14 +291,7 @@
                 <w:b/>
                 <w:i/>
               </w:rPr>
-              <w:t>n</w:t>
-            </w:r>
-            <w:r>
-              <w:rPr>
-                <w:b/>
-                <w:i/>
-              </w:rPr>
-              <w:t>ombre</w:t>
+              <w:t>nombre</w:t>
             </w:r>
           </w:p>
         </w:tc>
@@ -358,14 +311,7 @@
                 <w:b/>
                 <w:i/>
               </w:rPr>
-              <w:t>t</w:t>
-            </w:r>
-            <w:r>
-              <w:rPr>
-                <w:b/>
-                <w:i/>
-              </w:rPr>
-              <w:t>ipo</w:t>
+              <w:t>tipo</w:t>
             </w:r>
           </w:p>
         </w:tc>
@@ -600,7 +546,6 @@
                 <w:i/>
               </w:rPr>
             </w:pPr>
-            <w:proofErr w:type="spellStart"/>
             <w:r>
               <w:rPr>
                 <w:b/>
@@ -608,7 +553,6 @@
               </w:rPr>
               <w:t>nroFicha</w:t>
             </w:r>
-            <w:proofErr w:type="spellEnd"/>
           </w:p>
         </w:tc>
         <w:tc>
@@ -622,7 +566,6 @@
                 <w:i/>
               </w:rPr>
             </w:pPr>
-            <w:proofErr w:type="spellStart"/>
             <w:r>
               <w:rPr>
                 <w:b/>
@@ -630,7 +573,6 @@
               </w:rPr>
               <w:t>tipoItem</w:t>
             </w:r>
-            <w:proofErr w:type="spellEnd"/>
           </w:p>
         </w:tc>
         <w:tc>
@@ -644,7 +586,6 @@
                 <w:i/>
               </w:rPr>
             </w:pPr>
-            <w:proofErr w:type="spellStart"/>
             <w:r>
               <w:rPr>
                 <w:b/>
@@ -652,7 +593,6 @@
               </w:rPr>
               <w:t>nroItem</w:t>
             </w:r>
-            <w:proofErr w:type="spellEnd"/>
           </w:p>
         </w:tc>
         <w:tc>
@@ -1023,14 +963,12 @@
                 <w:b/>
               </w:rPr>
             </w:pPr>
-            <w:proofErr w:type="spellStart"/>
             <w:r>
               <w:rPr>
                 <w:b/>
               </w:rPr>
               <w:t>Item</w:t>
             </w:r>
-            <w:proofErr w:type="spellEnd"/>
           </w:p>
         </w:tc>
       </w:tr>
@@ -1069,7 +1007,6 @@
                 <w:i/>
               </w:rPr>
             </w:pPr>
-            <w:proofErr w:type="spellStart"/>
             <w:r>
               <w:rPr>
                 <w:b/>
@@ -1077,7 +1014,6 @@
               </w:rPr>
               <w:t>nroItem</w:t>
             </w:r>
-            <w:proofErr w:type="spellEnd"/>
           </w:p>
         </w:tc>
         <w:tc>
@@ -1111,7 +1047,6 @@
                 <w:i/>
               </w:rPr>
             </w:pPr>
-            <w:proofErr w:type="spellStart"/>
             <w:r>
               <w:rPr>
                 <w:b/>
@@ -1119,7 +1054,6 @@
               </w:rPr>
               <w:t>descripcion</w:t>
             </w:r>
-            <w:proofErr w:type="spellEnd"/>
           </w:p>
         </w:tc>
       </w:tr>
@@ -1153,13 +1087,8 @@
           </w:tcPr>
           <w:p>
             <w:r>
-              <w:t>Adecuada utilización</w:t>
-            </w:r>
-            <w:proofErr w:type="gramStart"/>
-            <w:r>
-              <w:t>..</w:t>
-            </w:r>
-            <w:proofErr w:type="gramEnd"/>
+              <w:t>Adecuada utilización..</w:t>
+            </w:r>
           </w:p>
         </w:tc>
         <w:tc>
@@ -1168,13 +1097,8 @@
           </w:tcPr>
           <w:p>
             <w:r>
-              <w:t>Capacidad para elegir y utilizar el recurso adecuado</w:t>
-            </w:r>
-            <w:proofErr w:type="gramStart"/>
-            <w:r>
-              <w:t>..</w:t>
-            </w:r>
-            <w:proofErr w:type="gramEnd"/>
+              <w:t>Capacidad para elegir y utilizar el recurso adecuado..</w:t>
+            </w:r>
           </w:p>
         </w:tc>
       </w:tr>
@@ -1218,18 +1142,100 @@
           </w:tcPr>
           <w:p>
             <w:r>
-              <w:t xml:space="preserve">Capacidad de determinar eficazmente las metas y </w:t>
-            </w:r>
-            <w:proofErr w:type="spellStart"/>
-            <w:r>
-              <w:t>prio</w:t>
-            </w:r>
-            <w:proofErr w:type="spellEnd"/>
+              <w:t>Capacidad de determinar eficazmente las metas y prio…</w:t>
+            </w:r>
+          </w:p>
+        </w:tc>
+      </w:tr>
+      <w:tr>
+        <w:trPr>
+          <w:trHeight w:val="185"/>
+        </w:trPr>
+        <w:tc>
+          <w:tcPr>
+            <w:tcW w:w="682" w:type="dxa"/>
+          </w:tcPr>
+          <w:p>
+            <w:r>
+              <w:t>H</w:t>
+            </w:r>
+          </w:p>
+        </w:tc>
+        <w:tc>
+          <w:tcPr>
+            <w:tcW w:w="1049" w:type="dxa"/>
+          </w:tcPr>
+          <w:p>
+            <w:r>
+              <w:t>003</w:t>
+            </w:r>
+          </w:p>
+        </w:tc>
+        <w:tc>
+          <w:tcPr>
+            <w:tcW w:w="2386" w:type="dxa"/>
+          </w:tcPr>
+          <w:p>
+            <w:r>
+              <w:t>Aplicación de razona..</w:t>
+            </w:r>
+          </w:p>
+        </w:tc>
+        <w:tc>
+          <w:tcPr>
+            <w:tcW w:w="5320" w:type="dxa"/>
+          </w:tcPr>
+          <w:p>
+            <w:r>
+              <w:t>Habilidad para analizar, explicar y elaborar soluciones…</w:t>
+            </w:r>
+          </w:p>
+        </w:tc>
+      </w:tr>
+      <w:tr>
+        <w:trPr>
+          <w:trHeight w:val="185"/>
+        </w:trPr>
+        <w:tc>
+          <w:tcPr>
+            <w:tcW w:w="682" w:type="dxa"/>
+          </w:tcPr>
+          <w:p>
             <w:r>
               <w:t>…</w:t>
             </w:r>
           </w:p>
         </w:tc>
+        <w:tc>
+          <w:tcPr>
+            <w:tcW w:w="1049" w:type="dxa"/>
+          </w:tcPr>
+          <w:p>
+            <w:r>
+              <w:t>….</w:t>
+            </w:r>
+          </w:p>
+        </w:tc>
+        <w:tc>
+          <w:tcPr>
+            <w:tcW w:w="2386" w:type="dxa"/>
+          </w:tcPr>
+          <w:p>
+            <w:r>
+              <w:t>….</w:t>
+            </w:r>
+          </w:p>
+        </w:tc>
+        <w:tc>
+          <w:tcPr>
+            <w:tcW w:w="5320" w:type="dxa"/>
+          </w:tcPr>
+          <w:p>
+            <w:r>
+              <w:t>…</w:t>
+            </w:r>
+          </w:p>
+        </w:tc>
       </w:tr>
       <w:tr>
         <w:trPr>
@@ -1241,7 +1247,7 @@
           </w:tcPr>
           <w:p>
             <w:r>
-              <w:t>H</w:t>
+              <w:t>C</w:t>
             </w:r>
           </w:p>
         </w:tc>
@@ -1251,6 +1257,96 @@
           </w:tcPr>
           <w:p>
             <w:r>
+              <w:t>001</w:t>
+            </w:r>
+          </w:p>
+        </w:tc>
+        <w:tc>
+          <w:tcPr>
+            <w:tcW w:w="2386" w:type="dxa"/>
+          </w:tcPr>
+          <w:p>
+            <w:r>
+              <w:t>Atención Primaria de..</w:t>
+            </w:r>
+          </w:p>
+        </w:tc>
+        <w:tc>
+          <w:tcPr>
+            <w:tcW w:w="5320" w:type="dxa"/>
+          </w:tcPr>
+          <w:p>
+            <w:r>
+              <w:t>Conocimiento sobre la estrategia de APS, programa y …</w:t>
+            </w:r>
+          </w:p>
+        </w:tc>
+      </w:tr>
+      <w:tr>
+        <w:trPr>
+          <w:trHeight w:val="185"/>
+        </w:trPr>
+        <w:tc>
+          <w:tcPr>
+            <w:tcW w:w="682" w:type="dxa"/>
+          </w:tcPr>
+          <w:p>
+            <w:r>
+              <w:t xml:space="preserve">C </w:t>
+            </w:r>
+          </w:p>
+        </w:tc>
+        <w:tc>
+          <w:tcPr>
+            <w:tcW w:w="1049" w:type="dxa"/>
+          </w:tcPr>
+          <w:p>
+            <w:r>
+              <w:t>002</w:t>
+            </w:r>
+          </w:p>
+        </w:tc>
+        <w:tc>
+          <w:tcPr>
+            <w:tcW w:w="2386" w:type="dxa"/>
+          </w:tcPr>
+          <w:p>
+            <w:r>
+              <w:t>Bioseguridad</w:t>
+            </w:r>
+          </w:p>
+        </w:tc>
+        <w:tc>
+          <w:tcPr>
+            <w:tcW w:w="5320" w:type="dxa"/>
+          </w:tcPr>
+          <w:p>
+            <w:r>
+              <w:t>Conocimientos sobre normas de seguridad y biosegu…</w:t>
+            </w:r>
+          </w:p>
+        </w:tc>
+      </w:tr>
+      <w:tr>
+        <w:trPr>
+          <w:trHeight w:val="185"/>
+        </w:trPr>
+        <w:tc>
+          <w:tcPr>
+            <w:tcW w:w="682" w:type="dxa"/>
+          </w:tcPr>
+          <w:p>
+            <w:r>
+              <w:t>C</w:t>
+            </w:r>
+          </w:p>
+        </w:tc>
+        <w:tc>
+          <w:tcPr>
+            <w:tcW w:w="1049" w:type="dxa"/>
+          </w:tcPr>
+          <w:p>
+            <w:r>
               <w:t>003</w:t>
             </w:r>
           </w:p>
@@ -1261,13 +1357,8 @@
           </w:tcPr>
           <w:p>
             <w:r>
-              <w:t>Aplicación de razona</w:t>
-            </w:r>
-            <w:proofErr w:type="gramStart"/>
-            <w:r>
-              <w:t>..</w:t>
-            </w:r>
-            <w:proofErr w:type="gramEnd"/>
+              <w:t>Conocimientos Propios</w:t>
+            </w:r>
           </w:p>
         </w:tc>
         <w:tc>
@@ -1276,7 +1367,7 @@
           </w:tcPr>
           <w:p>
             <w:r>
-              <w:t>Habilidad para analizar, explicar y elaborar soluciones…</w:t>
+              <w:t>Conocimientos específicos requeridos para su puesto…</w:t>
             </w:r>
           </w:p>
         </w:tc>
@@ -1301,7 +1392,7 @@
           </w:tcPr>
           <w:p>
             <w:r>
-              <w:t>….</w:t>
+              <w:t>…</w:t>
             </w:r>
           </w:p>
         </w:tc>
@@ -1311,7 +1402,7 @@
           </w:tcPr>
           <w:p>
             <w:r>
-              <w:t>….</w:t>
+              <w:t>…</w:t>
             </w:r>
           </w:p>
         </w:tc>
@@ -1336,7 +1427,7 @@
           </w:tcPr>
           <w:p>
             <w:r>
-              <w:t>C</w:t>
+              <w:t>A</w:t>
             </w:r>
           </w:p>
         </w:tc>
@@ -1356,13 +1447,8 @@
           </w:tcPr>
           <w:p>
             <w:r>
-              <w:t>Atención Primaria de</w:t>
-            </w:r>
-            <w:proofErr w:type="gramStart"/>
-            <w:r>
-              <w:t>..</w:t>
-            </w:r>
-            <w:proofErr w:type="gramEnd"/>
+              <w:t>Actitud Docente</w:t>
+            </w:r>
           </w:p>
         </w:tc>
         <w:tc>
@@ -1371,200 +1457,7 @@
           </w:tcPr>
           <w:p>
             <w:r>
-              <w:t>Conocimiento sobre la estrategia de APS, programa y …</w:t>
-            </w:r>
-          </w:p>
-        </w:tc>
-      </w:tr>
-      <w:tr>
-        <w:trPr>
-          <w:trHeight w:val="185"/>
-        </w:trPr>
-        <w:tc>
-          <w:tcPr>
-            <w:tcW w:w="682" w:type="dxa"/>
-          </w:tcPr>
-          <w:p>
-            <w:r>
-              <w:t xml:space="preserve">C </w:t>
-            </w:r>
-          </w:p>
-        </w:tc>
-        <w:tc>
-          <w:tcPr>
-            <w:tcW w:w="1049" w:type="dxa"/>
-          </w:tcPr>
-          <w:p>
-            <w:r>
-              <w:t>002</w:t>
-            </w:r>
-          </w:p>
-        </w:tc>
-        <w:tc>
-          <w:tcPr>
-            <w:tcW w:w="2386" w:type="dxa"/>
-          </w:tcPr>
-          <w:p>
-            <w:r>
-              <w:t>Bioseguridad</w:t>
-            </w:r>
-          </w:p>
-        </w:tc>
-        <w:tc>
-          <w:tcPr>
-            <w:tcW w:w="5320" w:type="dxa"/>
-          </w:tcPr>
-          <w:p>
-            <w:r>
-              <w:t xml:space="preserve">Conocimientos sobre normas de seguridad y </w:t>
-            </w:r>
-            <w:proofErr w:type="spellStart"/>
-            <w:r>
-              <w:t>biosegu</w:t>
-            </w:r>
-            <w:proofErr w:type="spellEnd"/>
-            <w:r>
-              <w:t>…</w:t>
-            </w:r>
-          </w:p>
-        </w:tc>
-      </w:tr>
-      <w:tr>
-        <w:trPr>
-          <w:trHeight w:val="185"/>
-        </w:trPr>
-        <w:tc>
-          <w:tcPr>
-            <w:tcW w:w="682" w:type="dxa"/>
-          </w:tcPr>
-          <w:p>
-            <w:r>
-              <w:t>C</w:t>
-            </w:r>
-          </w:p>
-        </w:tc>
-        <w:tc>
-          <w:tcPr>
-            <w:tcW w:w="1049" w:type="dxa"/>
-          </w:tcPr>
-          <w:p>
-            <w:r>
-              <w:t>003</w:t>
-            </w:r>
-          </w:p>
-        </w:tc>
-        <w:tc>
-          <w:tcPr>
-            <w:tcW w:w="2386" w:type="dxa"/>
-          </w:tcPr>
-          <w:p>
-            <w:r>
-              <w:t>Conocimientos Propios</w:t>
-            </w:r>
-          </w:p>
-        </w:tc>
-        <w:tc>
-          <w:tcPr>
-            <w:tcW w:w="5320" w:type="dxa"/>
-          </w:tcPr>
-          <w:p>
-            <w:r>
-              <w:t>Conocimientos específicos requeridos para su puesto…</w:t>
-            </w:r>
-          </w:p>
-        </w:tc>
-      </w:tr>
-      <w:tr>
-        <w:trPr>
-          <w:trHeight w:val="185"/>
-        </w:trPr>
-        <w:tc>
-          <w:tcPr>
-            <w:tcW w:w="682" w:type="dxa"/>
-          </w:tcPr>
-          <w:p>
-            <w:r>
-              <w:t>…</w:t>
-            </w:r>
-          </w:p>
-        </w:tc>
-        <w:tc>
-          <w:tcPr>
-            <w:tcW w:w="1049" w:type="dxa"/>
-          </w:tcPr>
-          <w:p>
-            <w:r>
-              <w:t>…</w:t>
-            </w:r>
-          </w:p>
-        </w:tc>
-        <w:tc>
-          <w:tcPr>
-            <w:tcW w:w="2386" w:type="dxa"/>
-          </w:tcPr>
-          <w:p>
-            <w:r>
-              <w:t>…</w:t>
-            </w:r>
-          </w:p>
-        </w:tc>
-        <w:tc>
-          <w:tcPr>
-            <w:tcW w:w="5320" w:type="dxa"/>
-          </w:tcPr>
-          <w:p>
-            <w:r>
-              <w:t>…</w:t>
-            </w:r>
-          </w:p>
-        </w:tc>
-      </w:tr>
-      <w:tr>
-        <w:trPr>
-          <w:trHeight w:val="185"/>
-        </w:trPr>
-        <w:tc>
-          <w:tcPr>
-            <w:tcW w:w="682" w:type="dxa"/>
-          </w:tcPr>
-          <w:p>
-            <w:r>
-              <w:t>A</w:t>
-            </w:r>
-          </w:p>
-        </w:tc>
-        <w:tc>
-          <w:tcPr>
-            <w:tcW w:w="1049" w:type="dxa"/>
-          </w:tcPr>
-          <w:p>
-            <w:r>
-              <w:t>001</w:t>
-            </w:r>
-          </w:p>
-        </w:tc>
-        <w:tc>
-          <w:tcPr>
-            <w:tcW w:w="2386" w:type="dxa"/>
-          </w:tcPr>
-          <w:p>
-            <w:r>
-              <w:t>Actitud Docente</w:t>
-            </w:r>
-          </w:p>
-        </w:tc>
-        <w:tc>
-          <w:tcPr>
-            <w:tcW w:w="5320" w:type="dxa"/>
-          </w:tcPr>
-          <w:p>
-            <w:proofErr w:type="spellStart"/>
-            <w:r>
-              <w:t>Predispoción</w:t>
-            </w:r>
-            <w:proofErr w:type="spellEnd"/>
-            <w:r>
-              <w:t xml:space="preserve"> a compartir conocimientos y Experiencias…</w:t>
+              <w:t>Predispoción a compartir conocimientos y Experiencias…</w:t>
             </w:r>
           </w:p>
         </w:tc>
@@ -1810,7 +1703,6 @@
                 <w:i/>
               </w:rPr>
             </w:pPr>
-            <w:proofErr w:type="spellStart"/>
             <w:r>
               <w:rPr>
                 <w:b/>
@@ -1818,7 +1710,6 @@
               </w:rPr>
               <w:t>nroItem</w:t>
             </w:r>
-            <w:proofErr w:type="spellEnd"/>
           </w:p>
         </w:tc>
         <w:tc>
@@ -1852,7 +1743,6 @@
                 <w:i/>
               </w:rPr>
             </w:pPr>
-            <w:proofErr w:type="spellStart"/>
             <w:r>
               <w:rPr>
                 <w:b/>
@@ -1860,7 +1750,6 @@
               </w:rPr>
               <w:t>descripcion</w:t>
             </w:r>
-            <w:proofErr w:type="spellEnd"/>
           </w:p>
         </w:tc>
       </w:tr>
@@ -1906,24 +1795,12 @@
             <w:r>
               <w:t xml:space="preserve">En </w:t>
             </w:r>
-            <w:proofErr w:type="spellStart"/>
-            <w:r>
-              <w:t>ocaciones</w:t>
-            </w:r>
-            <w:proofErr w:type="spellEnd"/>
-            <w:r>
-              <w:t xml:space="preserve"> usa en forma adecuada los recursos, antepone </w:t>
-            </w:r>
-            <w:proofErr w:type="spellStart"/>
-            <w:r>
-              <w:t>objeti</w:t>
-            </w:r>
-            <w:proofErr w:type="spellEnd"/>
-            <w:proofErr w:type="gramStart"/>
-            <w:r>
-              <w:t>..</w:t>
-            </w:r>
-            <w:proofErr w:type="gramEnd"/>
+            <w:r>
+              <w:t>ocasiones</w:t>
+            </w:r>
+            <w:r>
+              <w:t xml:space="preserve"> usa en forma adecuada los recursos, antepone objeti..</w:t>
+            </w:r>
           </w:p>
         </w:tc>
       </w:tr>
@@ -2505,23 +2382,691 @@
         <w:t>Una vez que se crea la ficha, se procede a realizar la evaluación. Pensaba determinar el puntaje como por defecto en 1, y que permita modificación.</w:t>
       </w:r>
     </w:p>
+    <w:p/>
+    <w:p/>
+    <w:p/>
+    <w:p/>
     <w:p>
-      <w:bookmarkStart w:id="0" w:name="_GoBack"/>
-      <w:bookmarkEnd w:id="0"/>
+      <w:r>
+        <w:t>11-06-2018</w:t>
+      </w:r>
+    </w:p>
+    <w:p>
+      <w:r>
+        <w:t>Para las pruebas, falta determinar el lugar de desempeño del agente, para poder obtener el grupo de agentes a evaluar.</w:t>
+      </w:r>
     </w:p>
     <w:p/>
     <w:p/>
     <w:p/>
+    <w:p>
+      <w:r>
+        <w:t>Consulta para establecer clave foránea</w:t>
+      </w:r>
+    </w:p>
+    <w:p>
+      <w:pPr>
+        <w:rPr>
+          <w:rFonts w:ascii="Times New Roman" w:eastAsia="Times New Roman" w:hAnsi="Times New Roman" w:cs="Times New Roman"/>
+          <w:sz w:val="24"/>
+          <w:szCs w:val="24"/>
+          <w:lang w:val="en-US" w:eastAsia="es-AR"/>
+        </w:rPr>
+      </w:pPr>
+      <w:hyperlink r:id="rId8" w:tgtFrame="mysql_doc" w:history="1">
+        <w:r>
+          <w:rPr>
+            <w:rFonts w:ascii="Arial" w:eastAsia="Times New Roman" w:hAnsi="Arial" w:cs="Arial"/>
+            <w:b/>
+            <w:bCs/>
+            <w:caps/>
+            <w:color w:val="990099"/>
+            <w:shd w:val="clear" w:color="auto" w:fill="E5E5E5"/>
+            <w:lang w:val="en-US" w:eastAsia="es-AR"/>
+          </w:rPr>
+          <w:t>ALTER</w:t>
+        </w:r>
+        <w:r>
+          <w:rPr>
+            <w:rFonts w:ascii="Arial" w:eastAsia="Times New Roman" w:hAnsi="Arial" w:cs="Arial"/>
+            <w:color w:val="235A81"/>
+            <w:shd w:val="clear" w:color="auto" w:fill="E5E5E5"/>
+            <w:lang w:val="en-US" w:eastAsia="es-AR"/>
+          </w:rPr>
+          <w:t> </w:t>
+        </w:r>
+        <w:r>
+          <w:rPr>
+            <w:rFonts w:ascii="Arial" w:eastAsia="Times New Roman" w:hAnsi="Arial" w:cs="Arial"/>
+            <w:b/>
+            <w:bCs/>
+            <w:caps/>
+            <w:color w:val="990099"/>
+            <w:shd w:val="clear" w:color="auto" w:fill="E5E5E5"/>
+            <w:lang w:val="en-US" w:eastAsia="es-AR"/>
+          </w:rPr>
+          <w:t>TABLE</w:t>
+        </w:r>
+      </w:hyperlink>
+      <w:r>
+        <w:rPr>
+          <w:rFonts w:ascii="Arial" w:eastAsia="Times New Roman" w:hAnsi="Arial" w:cs="Arial"/>
+          <w:color w:val="444444"/>
+          <w:shd w:val="clear" w:color="auto" w:fill="E5E5E5"/>
+          <w:lang w:val="en-US" w:eastAsia="es-AR"/>
+        </w:rPr>
+        <w:t> </w:t>
+      </w:r>
+      <w:r>
+        <w:rPr>
+          <w:rFonts w:ascii="Arial" w:eastAsia="Times New Roman" w:hAnsi="Arial" w:cs="Arial"/>
+          <w:color w:val="008000"/>
+          <w:shd w:val="clear" w:color="auto" w:fill="E5E5E5"/>
+          <w:lang w:val="en-US" w:eastAsia="es-AR"/>
+        </w:rPr>
+        <w:t>`</w:t>
+      </w:r>
+      <w:r>
+        <w:rPr>
+          <w:rFonts w:ascii="Arial" w:eastAsia="Times New Roman" w:hAnsi="Arial" w:cs="Arial"/>
+          <w:color w:val="008000"/>
+          <w:shd w:val="clear" w:color="auto" w:fill="E5E5E5"/>
+          <w:lang w:val="en-US" w:eastAsia="es-AR"/>
+        </w:rPr>
+        <w:t>db_elvaluacion</w:t>
+      </w:r>
+      <w:r>
+        <w:rPr>
+          <w:rFonts w:ascii="Arial" w:eastAsia="Times New Roman" w:hAnsi="Arial" w:cs="Arial"/>
+          <w:color w:val="008000"/>
+          <w:shd w:val="clear" w:color="auto" w:fill="E5E5E5"/>
+          <w:lang w:val="en-US" w:eastAsia="es-AR"/>
+        </w:rPr>
+        <w:t>`</w:t>
+      </w:r>
+      <w:r>
+        <w:rPr>
+          <w:rFonts w:ascii="Arial" w:eastAsia="Times New Roman" w:hAnsi="Arial" w:cs="Arial"/>
+          <w:color w:val="008000"/>
+          <w:shd w:val="clear" w:color="auto" w:fill="E5E5E5"/>
+          <w:lang w:val="en-US" w:eastAsia="es-AR"/>
+        </w:rPr>
+        <w:t>.</w:t>
+      </w:r>
+      <w:r>
+        <w:rPr>
+          <w:rFonts w:ascii="Arial" w:eastAsia="Times New Roman" w:hAnsi="Arial" w:cs="Arial"/>
+          <w:color w:val="008000"/>
+          <w:shd w:val="clear" w:color="auto" w:fill="E5E5E5"/>
+          <w:lang w:val="en-US" w:eastAsia="es-AR"/>
+        </w:rPr>
+        <w:t>`</w:t>
+      </w:r>
+      <w:r>
+        <w:rPr>
+          <w:rFonts w:ascii="Arial" w:eastAsia="Times New Roman" w:hAnsi="Arial" w:cs="Arial"/>
+          <w:color w:val="008000"/>
+          <w:shd w:val="clear" w:color="auto" w:fill="E5E5E5"/>
+          <w:lang w:val="en-US" w:eastAsia="es-AR"/>
+        </w:rPr>
+        <w:t>eleccion`</w:t>
+      </w:r>
+      <w:r>
+        <w:rPr>
+          <w:rFonts w:ascii="Arial" w:eastAsia="Times New Roman" w:hAnsi="Arial" w:cs="Arial"/>
+          <w:color w:val="444444"/>
+          <w:shd w:val="clear" w:color="auto" w:fill="E5E5E5"/>
+          <w:lang w:val="en-US" w:eastAsia="es-AR"/>
+        </w:rPr>
+        <w:t> </w:t>
+      </w:r>
+      <w:r>
+        <w:rPr>
+          <w:rFonts w:ascii="Arial" w:eastAsia="Times New Roman" w:hAnsi="Arial" w:cs="Arial"/>
+          <w:b/>
+          <w:bCs/>
+          <w:caps/>
+          <w:color w:val="990099"/>
+          <w:shd w:val="clear" w:color="auto" w:fill="E5E5E5"/>
+          <w:lang w:val="en-US" w:eastAsia="es-AR"/>
+        </w:rPr>
+        <w:t>ADD</w:t>
+      </w:r>
+      <w:r>
+        <w:rPr>
+          <w:rFonts w:ascii="Arial" w:eastAsia="Times New Roman" w:hAnsi="Arial" w:cs="Arial"/>
+          <w:color w:val="444444"/>
+          <w:shd w:val="clear" w:color="auto" w:fill="E5E5E5"/>
+          <w:lang w:val="en-US" w:eastAsia="es-AR"/>
+        </w:rPr>
+        <w:t> </w:t>
+      </w:r>
+      <w:r>
+        <w:rPr>
+          <w:rFonts w:ascii="Arial" w:eastAsia="Times New Roman" w:hAnsi="Arial" w:cs="Arial"/>
+          <w:b/>
+          <w:bCs/>
+          <w:caps/>
+          <w:color w:val="990099"/>
+          <w:shd w:val="clear" w:color="auto" w:fill="E5E5E5"/>
+          <w:lang w:val="en-US" w:eastAsia="es-AR"/>
+        </w:rPr>
+        <w:t>FOREIGN</w:t>
+      </w:r>
+      <w:r>
+        <w:rPr>
+          <w:rFonts w:ascii="Arial" w:eastAsia="Times New Roman" w:hAnsi="Arial" w:cs="Arial"/>
+          <w:color w:val="444444"/>
+          <w:shd w:val="clear" w:color="auto" w:fill="E5E5E5"/>
+          <w:lang w:val="en-US" w:eastAsia="es-AR"/>
+        </w:rPr>
+        <w:t> </w:t>
+      </w:r>
+      <w:r>
+        <w:rPr>
+          <w:rFonts w:ascii="Arial" w:eastAsia="Times New Roman" w:hAnsi="Arial" w:cs="Arial"/>
+          <w:b/>
+          <w:bCs/>
+          <w:caps/>
+          <w:color w:val="990099"/>
+          <w:shd w:val="clear" w:color="auto" w:fill="E5E5E5"/>
+          <w:lang w:val="en-US" w:eastAsia="es-AR"/>
+        </w:rPr>
+        <w:t>KEY</w:t>
+      </w:r>
+      <w:r>
+        <w:rPr>
+          <w:rFonts w:ascii="Arial" w:eastAsia="Times New Roman" w:hAnsi="Arial" w:cs="Arial"/>
+          <w:color w:val="444444"/>
+          <w:shd w:val="clear" w:color="auto" w:fill="E5E5E5"/>
+          <w:lang w:val="en-US" w:eastAsia="es-AR"/>
+        </w:rPr>
+        <w:t> </w:t>
+      </w:r>
+      <w:r>
+        <w:rPr>
+          <w:rFonts w:ascii="Arial" w:eastAsia="Times New Roman" w:hAnsi="Arial" w:cs="Arial"/>
+          <w:color w:val="FF00FF"/>
+          <w:shd w:val="clear" w:color="auto" w:fill="E5E5E5"/>
+          <w:lang w:val="en-US" w:eastAsia="es-AR"/>
+        </w:rPr>
+        <w:t>(</w:t>
+      </w:r>
+      <w:r>
+        <w:rPr>
+          <w:rFonts w:ascii="Arial" w:eastAsia="Times New Roman" w:hAnsi="Arial" w:cs="Arial"/>
+          <w:color w:val="444444"/>
+          <w:shd w:val="clear" w:color="auto" w:fill="E5E5E5"/>
+          <w:lang w:val="en-US" w:eastAsia="es-AR"/>
+        </w:rPr>
+        <w:t> </w:t>
+      </w:r>
+      <w:r>
+        <w:rPr>
+          <w:rFonts w:ascii="Arial" w:eastAsia="Times New Roman" w:hAnsi="Arial" w:cs="Arial"/>
+          <w:color w:val="008000"/>
+          <w:shd w:val="clear" w:color="auto" w:fill="E5E5E5"/>
+          <w:lang w:val="en-US" w:eastAsia="es-AR"/>
+        </w:rPr>
+        <w:t>`tipoItem`</w:t>
+      </w:r>
+      <w:r>
+        <w:rPr>
+          <w:rFonts w:ascii="Arial" w:eastAsia="Times New Roman" w:hAnsi="Arial" w:cs="Arial"/>
+          <w:color w:val="444444"/>
+          <w:shd w:val="clear" w:color="auto" w:fill="E5E5E5"/>
+          <w:lang w:val="en-US" w:eastAsia="es-AR"/>
+        </w:rPr>
+        <w:t> </w:t>
+      </w:r>
+      <w:r>
+        <w:rPr>
+          <w:rFonts w:ascii="Arial" w:eastAsia="Times New Roman" w:hAnsi="Arial" w:cs="Arial"/>
+          <w:color w:val="FF00FF"/>
+          <w:shd w:val="clear" w:color="auto" w:fill="E5E5E5"/>
+          <w:lang w:val="en-US" w:eastAsia="es-AR"/>
+        </w:rPr>
+        <w:t>)</w:t>
+      </w:r>
+      <w:r>
+        <w:rPr>
+          <w:rFonts w:ascii="Arial" w:eastAsia="Times New Roman" w:hAnsi="Arial" w:cs="Arial"/>
+          <w:color w:val="444444"/>
+          <w:shd w:val="clear" w:color="auto" w:fill="E5E5E5"/>
+          <w:lang w:val="en-US" w:eastAsia="es-AR"/>
+        </w:rPr>
+        <w:t> </w:t>
+      </w:r>
+      <w:r>
+        <w:rPr>
+          <w:rFonts w:ascii="Arial" w:eastAsia="Times New Roman" w:hAnsi="Arial" w:cs="Arial"/>
+          <w:b/>
+          <w:bCs/>
+          <w:caps/>
+          <w:color w:val="990099"/>
+          <w:shd w:val="clear" w:color="auto" w:fill="E5E5E5"/>
+          <w:lang w:val="en-US" w:eastAsia="es-AR"/>
+        </w:rPr>
+        <w:t>REFERENCES</w:t>
+      </w:r>
+      <w:r>
+        <w:rPr>
+          <w:rFonts w:ascii="Arial" w:eastAsia="Times New Roman" w:hAnsi="Arial" w:cs="Arial"/>
+          <w:color w:val="444444"/>
+          <w:shd w:val="clear" w:color="auto" w:fill="E5E5E5"/>
+          <w:lang w:val="en-US" w:eastAsia="es-AR"/>
+        </w:rPr>
+        <w:t> </w:t>
+      </w:r>
+      <w:r>
+        <w:rPr>
+          <w:rFonts w:ascii="Arial" w:eastAsia="Times New Roman" w:hAnsi="Arial" w:cs="Arial"/>
+          <w:color w:val="008000"/>
+          <w:shd w:val="clear" w:color="auto" w:fill="E5E5E5"/>
+          <w:lang w:val="en-US" w:eastAsia="es-AR"/>
+        </w:rPr>
+        <w:t>`db_evaluacion`</w:t>
+      </w:r>
+      <w:r>
+        <w:rPr>
+          <w:rFonts w:ascii="Arial" w:eastAsia="Times New Roman" w:hAnsi="Arial" w:cs="Arial"/>
+          <w:color w:val="FF00FF"/>
+          <w:shd w:val="clear" w:color="auto" w:fill="E5E5E5"/>
+          <w:lang w:val="en-US" w:eastAsia="es-AR"/>
+        </w:rPr>
+        <w:t>.</w:t>
+      </w:r>
+      <w:r>
+        <w:rPr>
+          <w:rFonts w:ascii="Arial" w:eastAsia="Times New Roman" w:hAnsi="Arial" w:cs="Arial"/>
+          <w:color w:val="008000"/>
+          <w:shd w:val="clear" w:color="auto" w:fill="E5E5E5"/>
+          <w:lang w:val="en-US" w:eastAsia="es-AR"/>
+        </w:rPr>
+        <w:t>`item`</w:t>
+      </w:r>
+      <w:r>
+        <w:rPr>
+          <w:rFonts w:ascii="Arial" w:eastAsia="Times New Roman" w:hAnsi="Arial" w:cs="Arial"/>
+          <w:color w:val="444444"/>
+          <w:shd w:val="clear" w:color="auto" w:fill="E5E5E5"/>
+          <w:lang w:val="en-US" w:eastAsia="es-AR"/>
+        </w:rPr>
+        <w:t> </w:t>
+      </w:r>
+      <w:r>
+        <w:rPr>
+          <w:rFonts w:ascii="Arial" w:eastAsia="Times New Roman" w:hAnsi="Arial" w:cs="Arial"/>
+          <w:color w:val="FF00FF"/>
+          <w:shd w:val="clear" w:color="auto" w:fill="E5E5E5"/>
+          <w:lang w:val="en-US" w:eastAsia="es-AR"/>
+        </w:rPr>
+        <w:t>(</w:t>
+      </w:r>
+    </w:p>
+    <w:p>
+      <w:pPr>
+        <w:shd w:val="clear" w:color="auto" w:fill="E5E5E5"/>
+        <w:rPr>
+          <w:rFonts w:ascii="Arial" w:eastAsia="Times New Roman" w:hAnsi="Arial" w:cs="Arial"/>
+          <w:color w:val="444444"/>
+          <w:lang w:eastAsia="es-AR"/>
+        </w:rPr>
+      </w:pPr>
+      <w:r>
+        <w:rPr>
+          <w:rFonts w:ascii="Arial" w:eastAsia="Times New Roman" w:hAnsi="Arial" w:cs="Arial"/>
+          <w:color w:val="008000"/>
+          <w:lang w:eastAsia="es-AR"/>
+        </w:rPr>
+        <w:t>`tipoItem`</w:t>
+      </w:r>
+    </w:p>
+    <w:p>
+      <w:pPr>
+        <w:rPr>
+          <w:lang w:val="en-US"/>
+        </w:rPr>
+      </w:pPr>
+      <w:r>
+        <w:rPr>
+          <w:rFonts w:ascii="Arial" w:eastAsia="Times New Roman" w:hAnsi="Arial" w:cs="Arial"/>
+          <w:color w:val="FF00FF"/>
+          <w:shd w:val="clear" w:color="auto" w:fill="E5E5E5"/>
+          <w:lang w:eastAsia="es-AR"/>
+        </w:rPr>
+        <w:t>)</w:t>
+      </w:r>
+      <w:r>
+        <w:rPr>
+          <w:rFonts w:ascii="Arial" w:eastAsia="Times New Roman" w:hAnsi="Arial" w:cs="Arial"/>
+          <w:color w:val="444444"/>
+          <w:shd w:val="clear" w:color="auto" w:fill="E5E5E5"/>
+          <w:lang w:eastAsia="es-AR"/>
+        </w:rPr>
+        <w:t> </w:t>
+      </w:r>
+      <w:r>
+        <w:rPr>
+          <w:rFonts w:ascii="Arial" w:eastAsia="Times New Roman" w:hAnsi="Arial" w:cs="Arial"/>
+          <w:b/>
+          <w:bCs/>
+          <w:caps/>
+          <w:color w:val="990099"/>
+          <w:shd w:val="clear" w:color="auto" w:fill="E5E5E5"/>
+          <w:lang w:eastAsia="es-AR"/>
+        </w:rPr>
+        <w:t>ON</w:t>
+      </w:r>
+      <w:r>
+        <w:rPr>
+          <w:rFonts w:ascii="Arial" w:eastAsia="Times New Roman" w:hAnsi="Arial" w:cs="Arial"/>
+          <w:color w:val="444444"/>
+          <w:shd w:val="clear" w:color="auto" w:fill="E5E5E5"/>
+          <w:lang w:eastAsia="es-AR"/>
+        </w:rPr>
+        <w:t> </w:t>
+      </w:r>
+      <w:hyperlink r:id="rId9" w:tgtFrame="mysql_doc" w:history="1">
+        <w:r>
+          <w:rPr>
+            <w:rFonts w:ascii="Arial" w:eastAsia="Times New Roman" w:hAnsi="Arial" w:cs="Arial"/>
+            <w:b/>
+            <w:bCs/>
+            <w:caps/>
+            <w:color w:val="990099"/>
+            <w:shd w:val="clear" w:color="auto" w:fill="E5E5E5"/>
+            <w:lang w:eastAsia="es-AR"/>
+          </w:rPr>
+          <w:t>DELETE</w:t>
+        </w:r>
+      </w:hyperlink>
+      <w:r>
+        <w:rPr>
+          <w:rFonts w:ascii="Arial" w:eastAsia="Times New Roman" w:hAnsi="Arial" w:cs="Arial"/>
+          <w:color w:val="444444"/>
+          <w:shd w:val="clear" w:color="auto" w:fill="E5E5E5"/>
+          <w:lang w:eastAsia="es-AR"/>
+        </w:rPr>
+        <w:t> </w:t>
+      </w:r>
+      <w:r>
+        <w:rPr>
+          <w:rFonts w:ascii="Arial" w:eastAsia="Times New Roman" w:hAnsi="Arial" w:cs="Arial"/>
+          <w:b/>
+          <w:bCs/>
+          <w:caps/>
+          <w:color w:val="990099"/>
+          <w:shd w:val="clear" w:color="auto" w:fill="E5E5E5"/>
+          <w:lang w:eastAsia="es-AR"/>
+        </w:rPr>
+        <w:t>RESTRICT</w:t>
+      </w:r>
+      <w:r>
+        <w:rPr>
+          <w:rFonts w:ascii="Arial" w:eastAsia="Times New Roman" w:hAnsi="Arial" w:cs="Arial"/>
+          <w:color w:val="444444"/>
+          <w:shd w:val="clear" w:color="auto" w:fill="E5E5E5"/>
+          <w:lang w:eastAsia="es-AR"/>
+        </w:rPr>
+        <w:t> </w:t>
+      </w:r>
+      <w:r>
+        <w:rPr>
+          <w:rFonts w:ascii="Arial" w:eastAsia="Times New Roman" w:hAnsi="Arial" w:cs="Arial"/>
+          <w:b/>
+          <w:bCs/>
+          <w:caps/>
+          <w:color w:val="990099"/>
+          <w:shd w:val="clear" w:color="auto" w:fill="E5E5E5"/>
+          <w:lang w:eastAsia="es-AR"/>
+        </w:rPr>
+        <w:t>ON</w:t>
+      </w:r>
+      <w:r>
+        <w:rPr>
+          <w:rFonts w:ascii="Arial" w:eastAsia="Times New Roman" w:hAnsi="Arial" w:cs="Arial"/>
+          <w:color w:val="444444"/>
+          <w:shd w:val="clear" w:color="auto" w:fill="E5E5E5"/>
+          <w:lang w:eastAsia="es-AR"/>
+        </w:rPr>
+        <w:t> </w:t>
+      </w:r>
+      <w:hyperlink r:id="rId10" w:tgtFrame="mysql_doc" w:history="1">
+        <w:r>
+          <w:rPr>
+            <w:rFonts w:ascii="Arial" w:eastAsia="Times New Roman" w:hAnsi="Arial" w:cs="Arial"/>
+            <w:b/>
+            <w:bCs/>
+            <w:caps/>
+            <w:color w:val="990099"/>
+            <w:shd w:val="clear" w:color="auto" w:fill="E5E5E5"/>
+            <w:lang w:val="en-US" w:eastAsia="es-AR"/>
+          </w:rPr>
+          <w:t>UPDATE</w:t>
+        </w:r>
+      </w:hyperlink>
+      <w:r>
+        <w:rPr>
+          <w:rFonts w:ascii="Arial" w:eastAsia="Times New Roman" w:hAnsi="Arial" w:cs="Arial"/>
+          <w:color w:val="444444"/>
+          <w:shd w:val="clear" w:color="auto" w:fill="E5E5E5"/>
+          <w:lang w:val="en-US" w:eastAsia="es-AR"/>
+        </w:rPr>
+        <w:t> </w:t>
+      </w:r>
+      <w:r>
+        <w:rPr>
+          <w:rFonts w:ascii="Arial" w:eastAsia="Times New Roman" w:hAnsi="Arial" w:cs="Arial"/>
+          <w:b/>
+          <w:bCs/>
+          <w:caps/>
+          <w:color w:val="990099"/>
+          <w:shd w:val="clear" w:color="auto" w:fill="E5E5E5"/>
+          <w:lang w:val="en-US" w:eastAsia="es-AR"/>
+        </w:rPr>
+        <w:t>RESTRICT</w:t>
+      </w:r>
+      <w:r>
+        <w:rPr>
+          <w:rFonts w:ascii="Arial" w:eastAsia="Times New Roman" w:hAnsi="Arial" w:cs="Arial"/>
+          <w:color w:val="444444"/>
+          <w:shd w:val="clear" w:color="auto" w:fill="E5E5E5"/>
+          <w:lang w:val="en-US" w:eastAsia="es-AR"/>
+        </w:rPr>
+        <w:t> </w:t>
+      </w:r>
+      <w:r>
+        <w:rPr>
+          <w:rFonts w:ascii="Arial" w:eastAsia="Times New Roman" w:hAnsi="Arial" w:cs="Arial"/>
+          <w:color w:val="FF00FF"/>
+          <w:shd w:val="clear" w:color="auto" w:fill="E5E5E5"/>
+          <w:lang w:val="en-US" w:eastAsia="es-AR"/>
+        </w:rPr>
+        <w:t>;</w:t>
+      </w:r>
+    </w:p>
+    <w:p>
+      <w:pPr>
+        <w:rPr>
+          <w:lang w:val="en-US"/>
+        </w:rPr>
+      </w:pPr>
+    </w:p>
+    <w:p>
+      <w:pPr>
+        <w:rPr>
+          <w:lang w:val="en-US"/>
+        </w:rPr>
+      </w:pPr>
+    </w:p>
+    <w:p>
+      <w:pPr>
+        <w:rPr>
+          <w:lang w:val="en-US"/>
+        </w:rPr>
+      </w:pPr>
+      <w:r>
+        <w:rPr>
+          <w:lang w:val="en-US"/>
+        </w:rPr>
+        <w:t>ALTER TABLE</w:t>
+      </w:r>
+      <w:r>
+        <w:rPr>
+          <w:lang w:val="en-US"/>
+        </w:rPr>
+        <w:t xml:space="preserve"> `db_evaluacion</w:t>
+      </w:r>
+      <w:r>
+        <w:rPr>
+          <w:lang w:val="en-US"/>
+        </w:rPr>
+        <w:t>`</w:t>
+      </w:r>
+      <w:r>
+        <w:rPr>
+          <w:lang w:val="en-US"/>
+        </w:rPr>
+        <w:t>.`compuesta` ADD FOREIGN KEY (</w:t>
+      </w:r>
+      <w:r>
+        <w:rPr>
+          <w:lang w:val="en-US"/>
+        </w:rPr>
+        <w:t>`tipo</w:t>
+      </w:r>
+      <w:r>
+        <w:rPr>
+          <w:lang w:val="en-US"/>
+        </w:rPr>
+        <w:t xml:space="preserve">Item`,`nroItem`) REFERENCES </w:t>
+      </w:r>
+      <w:r>
+        <w:rPr>
+          <w:lang w:val="en-US"/>
+        </w:rPr>
+        <w:t>`db_evaluacion`.`item` (`tipoItem`</w:t>
+      </w:r>
+      <w:r>
+        <w:rPr>
+          <w:lang w:val="en-US"/>
+        </w:rPr>
+        <w:t>,`nro</w:t>
+      </w:r>
+      <w:r>
+        <w:rPr>
+          <w:lang w:val="en-US"/>
+        </w:rPr>
+        <w:t>Item`</w:t>
+      </w:r>
+      <w:r>
+        <w:rPr>
+          <w:lang w:val="en-US"/>
+        </w:rPr>
+        <w:t>) ON DELETE RESTRICT ON UPDATE CASCADE;</w:t>
+      </w:r>
+    </w:p>
+    <w:p>
+      <w:pPr>
+        <w:rPr>
+          <w:lang w:val="en-US"/>
+        </w:rPr>
+      </w:pPr>
+    </w:p>
+    <w:p>
+      <w:pPr>
+        <w:rPr>
+          <w:b/>
+          <w:sz w:val="28"/>
+          <w:u w:val="single"/>
+        </w:rPr>
+      </w:pPr>
+      <w:r>
+        <w:rPr>
+          <w:b/>
+          <w:sz w:val="28"/>
+          <w:u w:val="single"/>
+        </w:rPr>
+        <w:t>Anotaciones:</w:t>
+      </w:r>
+    </w:p>
+    <w:p>
+      <w:r>
+        <w:t xml:space="preserve">Voy a colocar a la fuerza el valor de </w:t>
+      </w:r>
+      <w:r>
+        <w:t>“sector” para el agente para obtener el grupo a evaluar en nuestras pruebas, ya que esta información se va a obtener del sistema ya existente.</w:t>
+      </w:r>
+    </w:p>
+    <w:p/>
+    <w:p>
+      <w:r>
+        <w:t>ALTER TABLE `db_evaluacion`.`</w:t>
+      </w:r>
+      <w:r>
+        <w:t xml:space="preserve">agente` ADD FOREIGN KEY </w:t>
+      </w:r>
+      <w:r>
+        <w:t>(</w:t>
+      </w:r>
+      <w:r>
+        <w:t>`idCargo</w:t>
+      </w:r>
+      <w:r>
+        <w:t>`</w:t>
+      </w:r>
+      <w:r>
+        <w:t>)</w:t>
+      </w:r>
+      <w:r>
+        <w:t xml:space="preserve"> REFERENCES </w:t>
+      </w:r>
+      <w:r>
+        <w:t xml:space="preserve">`db_evaluacion`.`cargo` </w:t>
+      </w:r>
+      <w:r>
+        <w:t>(</w:t>
+      </w:r>
+      <w:r>
+        <w:t>`idCargo</w:t>
+      </w:r>
+      <w:r>
+        <w:t>`</w:t>
+      </w:r>
+      <w:r>
+        <w:t>)</w:t>
+      </w:r>
+      <w:r>
+        <w:t xml:space="preserve"> ON DELETE RESTRICT ON UPDATE CASCADE;</w:t>
+      </w:r>
+    </w:p>
     <w:p/>
     <w:p/>
-    <w:p/>
-    <w:p/>
-    <w:p/>
-    <w:p/>
-    <w:p/>
-    <w:p/>
-    <w:p/>
-    <w:p/>
+    <w:p>
+      <w:pPr>
+        <w:rPr>
+          <w:b/>
+          <w:sz w:val="28"/>
+          <w:u w:val="single"/>
+        </w:rPr>
+      </w:pPr>
+      <w:r>
+        <w:rPr>
+          <w:b/>
+          <w:sz w:val="28"/>
+          <w:u w:val="single"/>
+        </w:rPr>
+        <w:t>Anotaciones:</w:t>
+      </w:r>
+    </w:p>
+    <w:p>
+      <w:r>
+        <w:t>Dentro de las pruebas voy a poner al grupo comunicación para levantar las fichas que correspondan. Voy a poner a Flor, como jefa de Juan y de Fabian.</w:t>
+      </w:r>
+      <w:bookmarkStart w:id="0" w:name="_GoBack"/>
+      <w:bookmarkEnd w:id="0"/>
+    </w:p>
     <w:p/>
     <w:p/>
     <w:p/>
@@ -3020,6 +3565,33 @@
       <w:szCs w:val="16"/>
     </w:rPr>
   </w:style>
+  <w:style w:type="character" w:styleId="Hipervnculo">
+    <w:name w:val="Hyperlink"/>
+    <w:basedOn w:val="Fuentedeprrafopredeter"/>
+    <w:uiPriority w:val="99"/>
+    <w:semiHidden/>
+    <w:unhideWhenUsed/>
+    <w:rsid w:val="00BF55D9"/>
+    <w:rPr>
+      <w:color w:val="0000FF"/>
+      <w:u w:val="single"/>
+    </w:rPr>
+  </w:style>
+  <w:style w:type="character" w:customStyle="1" w:styleId="syntaxalpha">
+    <w:name w:val="syntax_alpha"/>
+    <w:basedOn w:val="Fuentedeprrafopredeter"/>
+    <w:rsid w:val="00BF55D9"/>
+  </w:style>
+  <w:style w:type="character" w:customStyle="1" w:styleId="syntaxquote">
+    <w:name w:val="syntax_quote"/>
+    <w:basedOn w:val="Fuentedeprrafopredeter"/>
+    <w:rsid w:val="00BF55D9"/>
+  </w:style>
+  <w:style w:type="character" w:customStyle="1" w:styleId="syntaxpunct">
+    <w:name w:val="syntax_punct"/>
+    <w:basedOn w:val="Fuentedeprrafopredeter"/>
+    <w:rsid w:val="00BF55D9"/>
+  </w:style>
 </w:styles>
 </file>
 
@@ -3266,6 +3838,33 @@
       <w:sz w:val="16"/>
       <w:szCs w:val="16"/>
     </w:rPr>
+  </w:style>
+  <w:style w:type="character" w:styleId="Hipervnculo">
+    <w:name w:val="Hyperlink"/>
+    <w:basedOn w:val="Fuentedeprrafopredeter"/>
+    <w:uiPriority w:val="99"/>
+    <w:semiHidden/>
+    <w:unhideWhenUsed/>
+    <w:rsid w:val="00BF55D9"/>
+    <w:rPr>
+      <w:color w:val="0000FF"/>
+      <w:u w:val="single"/>
+    </w:rPr>
+  </w:style>
+  <w:style w:type="character" w:customStyle="1" w:styleId="syntaxalpha">
+    <w:name w:val="syntax_alpha"/>
+    <w:basedOn w:val="Fuentedeprrafopredeter"/>
+    <w:rsid w:val="00BF55D9"/>
+  </w:style>
+  <w:style w:type="character" w:customStyle="1" w:styleId="syntaxquote">
+    <w:name w:val="syntax_quote"/>
+    <w:basedOn w:val="Fuentedeprrafopredeter"/>
+    <w:rsid w:val="00BF55D9"/>
+  </w:style>
+  <w:style w:type="character" w:customStyle="1" w:styleId="syntaxpunct">
+    <w:name w:val="syntax_punct"/>
+    <w:basedOn w:val="Fuentedeprrafopredeter"/>
+    <w:rsid w:val="00BF55D9"/>
   </w:style>
 </w:styles>
 </file>
@@ -3560,7 +4159,7 @@
 </file>
 
 <file path=customXml/itemProps1.xml><?xml version="1.0" encoding="utf-8"?>
-<ds:datastoreItem xmlns:ds="http://schemas.openxmlformats.org/officeDocument/2006/customXml" ds:itemID="{2A0B0726-E153-4AE5-A268-DFDCD8D16869}">
+<ds:datastoreItem xmlns:ds="http://schemas.openxmlformats.org/officeDocument/2006/customXml" ds:itemID="{C0B4265D-EBCB-4AEA-A202-4F7F1658D8CF}">
   <ds:schemaRefs>
     <ds:schemaRef ds:uri="http://schemas.openxmlformats.org/officeDocument/2006/bibliography"/>
   </ds:schemaRefs>

</xml_diff>